<commit_message>
formatting tut-A + tut-B
</commit_message>
<xml_diff>
--- a/CPCZurich2022_TutorialA_BayesianLearning_HGF_InstallationGuide.docx
+++ b/CPCZurich2022_TutorialA_BayesianLearning_HGF_InstallationGuide.docx
@@ -137,24 +137,29 @@
         <w:rPr>
           <w:rFonts w:ascii="Helvetica Light" w:hAnsi="Helvetica Light"/>
           <w:b/>
-          <w:sz w:val="28"/>
-          <w:szCs w:val="28"/>
-        </w:rPr>
-      </w:pPr>
-      <w:r>
-        <w:rPr>
-          <w:rFonts w:ascii="Helvetica Light" w:hAnsi="Helvetica Light"/>
-          <w:b/>
-          <w:sz w:val="28"/>
-          <w:szCs w:val="28"/>
+          <w:sz w:val="26"/>
+          <w:szCs w:val="26"/>
+        </w:rPr>
+      </w:pPr>
+      <w:r>
+        <w:rPr>
+          <w:rFonts w:ascii="Helvetica Light" w:hAnsi="Helvetica Light"/>
+          <w:b/>
+          <w:sz w:val="26"/>
+          <w:szCs w:val="26"/>
         </w:rPr>
         <w:t>Installation Guide</w:t>
       </w:r>
+      <w:bookmarkStart w:id="0" w:name="_GoBack"/>
+      <w:bookmarkEnd w:id="0"/>
     </w:p>
     <w:p>
       <w:pPr>
         <w:spacing w:line="360" w:lineRule="auto"/>
         <w:jc w:val="both"/>
+        <w:rPr>
+          <w:rFonts w:ascii="Helvetica Light" w:hAnsi="Helvetica Light"/>
+        </w:rPr>
       </w:pPr>
     </w:p>
     <w:p>
@@ -348,6 +353,9 @@
       <w:pPr>
         <w:spacing w:line="360" w:lineRule="auto"/>
         <w:jc w:val="both"/>
+        <w:rPr>
+          <w:rFonts w:ascii="Helvetica Light" w:hAnsi="Helvetica Light"/>
+        </w:rPr>
       </w:pPr>
     </w:p>
     <w:p>
@@ -937,15 +945,7 @@
         <w:rPr>
           <w:rFonts w:ascii="Helvetica Light" w:hAnsi="Helvetica Light"/>
         </w:rPr>
-        <w:t>cell needs to be run in order to install Julia, whenev</w:t>
-      </w:r>
-      <w:bookmarkStart w:id="0" w:name="_GoBack"/>
-      <w:bookmarkEnd w:id="0"/>
-      <w:r>
-        <w:rPr>
-          <w:rFonts w:ascii="Helvetica Light" w:hAnsi="Helvetica Light"/>
-        </w:rPr>
-        <w:t xml:space="preserve">er you restart your browser. Please follow the instructions in the </w:t>
+        <w:t xml:space="preserve">cell needs to be run in order to install Julia, whenever you restart your browser. Please follow the instructions in the </w:t>
       </w:r>
       <w:proofErr w:type="spellStart"/>
       <w:r>
@@ -2607,7 +2607,7 @@
 </file>
 
 <file path=customXml/itemProps1.xml><?xml version="1.0" encoding="utf-8"?>
-<ds:datastoreItem xmlns:ds="http://schemas.openxmlformats.org/officeDocument/2006/customXml" ds:itemID="{16DB942C-4DBE-4CFB-81ED-8DCA3E6E5496}">
+<ds:datastoreItem xmlns:ds="http://schemas.openxmlformats.org/officeDocument/2006/customXml" ds:itemID="{2D9BF2FD-A473-429D-97DE-99314AFD55FE}">
   <ds:schemaRefs>
     <ds:schemaRef ds:uri="http://schemas.openxmlformats.org/officeDocument/2006/bibliography"/>
   </ds:schemaRefs>

</xml_diff>